<commit_message>
Remote desktop accessing localhost of windows server
</commit_message>
<xml_diff>
--- a/Hosting static and dynamic website in windows server.docx
+++ b/Hosting static and dynamic website in windows server.docx
@@ -9,6 +9,9 @@
     </w:p>
     <w:p>
       <w:r>
+        <w:rPr>
+          <w:noProof/>
+        </w:rPr>
         <w:drawing>
           <wp:inline distT="0" distB="0" distL="0" distR="0" wp14:anchorId="18D8737C" wp14:editId="371792BA">
             <wp:extent cx="5259392" cy="4701540"/>
@@ -60,6 +63,9 @@
     </w:p>
     <w:p>
       <w:r>
+        <w:rPr>
+          <w:noProof/>
+        </w:rPr>
         <w:drawing>
           <wp:inline distT="0" distB="0" distL="0" distR="0" wp14:anchorId="2F9D7030" wp14:editId="056AD88F">
             <wp:extent cx="5259070" cy="3673432"/>
@@ -118,6 +124,9 @@
     </w:p>
     <w:p>
       <w:r>
+        <w:rPr>
+          <w:noProof/>
+        </w:rPr>
         <w:lastRenderedPageBreak/>
         <w:drawing>
           <wp:inline distT="0" distB="0" distL="0" distR="0" wp14:anchorId="7E240DB7" wp14:editId="1D1219B8">
@@ -213,7 +222,218 @@
       </w:r>
     </w:p>
     <w:p/>
-    <w:p/>
+    <w:p>
+      <w:r>
+        <w:t xml:space="preserve">Using </w:t>
+      </w:r>
+      <w:r>
+        <w:t xml:space="preserve">Remote desktop (windows +R -&gt; </w:t>
+      </w:r>
+      <w:proofErr w:type="spellStart"/>
+      <w:r>
+        <w:t>mstsc</w:t>
+      </w:r>
+      <w:proofErr w:type="spellEnd"/>
+      <w:r>
+        <w:t>)</w:t>
+      </w:r>
+    </w:p>
+    <w:p>
+      <w:r>
+        <w:t xml:space="preserve">Connect the </w:t>
+      </w:r>
+      <w:proofErr w:type="spellStart"/>
+      <w:r>
+        <w:t>ip</w:t>
+      </w:r>
+      <w:proofErr w:type="spellEnd"/>
+      <w:r>
+        <w:t xml:space="preserve"> to remote desktop:</w:t>
+      </w:r>
+    </w:p>
+    <w:p>
+      <w:r>
+        <w:rPr>
+          <w:noProof/>
+        </w:rPr>
+        <w:lastRenderedPageBreak/>
+        <w:drawing>
+          <wp:inline distT="0" distB="0" distL="0" distR="0" wp14:anchorId="6CCCF972" wp14:editId="542F87CD">
+            <wp:extent cx="5274310" cy="4296410"/>
+            <wp:effectExtent l="0" t="0" r="2540" b="8890"/>
+            <wp:docPr id="5" name="Picture 5"/>
+            <wp:cNvGraphicFramePr>
+              <a:graphicFrameLocks xmlns:a="http://schemas.openxmlformats.org/drawingml/2006/main" noChangeAspect="1"/>
+            </wp:cNvGraphicFramePr>
+            <a:graphic xmlns:a="http://schemas.openxmlformats.org/drawingml/2006/main">
+              <a:graphicData uri="http://schemas.openxmlformats.org/drawingml/2006/picture">
+                <pic:pic xmlns:pic="http://schemas.openxmlformats.org/drawingml/2006/picture">
+                  <pic:nvPicPr>
+                    <pic:cNvPr id="0" name="Picture 1"/>
+                    <pic:cNvPicPr>
+                      <a:picLocks noChangeAspect="1" noChangeArrowheads="1"/>
+                    </pic:cNvPicPr>
+                  </pic:nvPicPr>
+                  <pic:blipFill>
+                    <a:blip r:embed="rId11">
+                      <a:extLst>
+                        <a:ext uri="{28A0092B-C50C-407E-A947-70E740481C1C}">
+                          <a14:useLocalDpi xmlns:a14="http://schemas.microsoft.com/office/drawing/2010/main" val="0"/>
+                        </a:ext>
+                      </a:extLst>
+                    </a:blip>
+                    <a:srcRect/>
+                    <a:stretch>
+                      <a:fillRect/>
+                    </a:stretch>
+                  </pic:blipFill>
+                  <pic:spPr bwMode="auto">
+                    <a:xfrm>
+                      <a:off x="0" y="0"/>
+                      <a:ext cx="5274310" cy="4296410"/>
+                    </a:xfrm>
+                    <a:prstGeom prst="rect">
+                      <a:avLst/>
+                    </a:prstGeom>
+                    <a:noFill/>
+                    <a:ln>
+                      <a:noFill/>
+                    </a:ln>
+                  </pic:spPr>
+                </pic:pic>
+              </a:graphicData>
+            </a:graphic>
+          </wp:inline>
+        </w:drawing>
+      </w:r>
+    </w:p>
+    <w:p>
+      <w:r>
+        <w:t>Installation:</w:t>
+      </w:r>
+    </w:p>
+    <w:p>
+      <w:r>
+        <w:rPr>
+          <w:noProof/>
+        </w:rPr>
+        <w:drawing>
+          <wp:inline distT="0" distB="0" distL="0" distR="0" wp14:anchorId="065F0BB0" wp14:editId="4A5329F6">
+            <wp:extent cx="5274310" cy="4043045"/>
+            <wp:effectExtent l="0" t="0" r="2540" b="0"/>
+            <wp:docPr id="6" name="Picture 6"/>
+            <wp:cNvGraphicFramePr>
+              <a:graphicFrameLocks xmlns:a="http://schemas.openxmlformats.org/drawingml/2006/main" noChangeAspect="1"/>
+            </wp:cNvGraphicFramePr>
+            <a:graphic xmlns:a="http://schemas.openxmlformats.org/drawingml/2006/main">
+              <a:graphicData uri="http://schemas.openxmlformats.org/drawingml/2006/picture">
+                <pic:pic xmlns:pic="http://schemas.openxmlformats.org/drawingml/2006/picture">
+                  <pic:nvPicPr>
+                    <pic:cNvPr id="0" name="Picture 3"/>
+                    <pic:cNvPicPr>
+                      <a:picLocks noChangeAspect="1" noChangeArrowheads="1"/>
+                    </pic:cNvPicPr>
+                  </pic:nvPicPr>
+                  <pic:blipFill>
+                    <a:blip r:embed="rId12">
+                      <a:extLst>
+                        <a:ext uri="{28A0092B-C50C-407E-A947-70E740481C1C}">
+                          <a14:useLocalDpi xmlns:a14="http://schemas.microsoft.com/office/drawing/2010/main" val="0"/>
+                        </a:ext>
+                      </a:extLst>
+                    </a:blip>
+                    <a:srcRect/>
+                    <a:stretch>
+                      <a:fillRect/>
+                    </a:stretch>
+                  </pic:blipFill>
+                  <pic:spPr bwMode="auto">
+                    <a:xfrm>
+                      <a:off x="0" y="0"/>
+                      <a:ext cx="5274310" cy="4043045"/>
+                    </a:xfrm>
+                    <a:prstGeom prst="rect">
+                      <a:avLst/>
+                    </a:prstGeom>
+                    <a:noFill/>
+                    <a:ln>
+                      <a:noFill/>
+                    </a:ln>
+                  </pic:spPr>
+                </pic:pic>
+              </a:graphicData>
+            </a:graphic>
+          </wp:inline>
+        </w:drawing>
+      </w:r>
+    </w:p>
+    <w:p>
+      <w:r>
+        <w:lastRenderedPageBreak/>
+        <w:t xml:space="preserve">After changing the content of file </w:t>
+      </w:r>
+      <w:r>
+        <w:t>"C:\inetpub\wwwroot\iisstart.htm"</w:t>
+      </w:r>
+      <w:r>
+        <w:t>:</w:t>
+      </w:r>
+    </w:p>
+    <w:p>
+      <w:r>
+        <w:rPr>
+          <w:noProof/>
+        </w:rPr>
+        <w:drawing>
+          <wp:inline distT="0" distB="0" distL="0" distR="0" wp14:anchorId="31F04BBB" wp14:editId="76A804F1">
+            <wp:extent cx="5274310" cy="2877820"/>
+            <wp:effectExtent l="0" t="0" r="2540" b="0"/>
+            <wp:docPr id="7" name="Picture 7"/>
+            <wp:cNvGraphicFramePr>
+              <a:graphicFrameLocks xmlns:a="http://schemas.openxmlformats.org/drawingml/2006/main" noChangeAspect="1"/>
+            </wp:cNvGraphicFramePr>
+            <a:graphic xmlns:a="http://schemas.openxmlformats.org/drawingml/2006/main">
+              <a:graphicData uri="http://schemas.openxmlformats.org/drawingml/2006/picture">
+                <pic:pic xmlns:pic="http://schemas.openxmlformats.org/drawingml/2006/picture">
+                  <pic:nvPicPr>
+                    <pic:cNvPr id="0" name="Picture 5"/>
+                    <pic:cNvPicPr>
+                      <a:picLocks noChangeAspect="1" noChangeArrowheads="1"/>
+                    </pic:cNvPicPr>
+                  </pic:nvPicPr>
+                  <pic:blipFill>
+                    <a:blip r:embed="rId13" cstate="print">
+                      <a:extLst>
+                        <a:ext uri="{28A0092B-C50C-407E-A947-70E740481C1C}">
+                          <a14:useLocalDpi xmlns:a14="http://schemas.microsoft.com/office/drawing/2010/main" val="0"/>
+                        </a:ext>
+                      </a:extLst>
+                    </a:blip>
+                    <a:srcRect/>
+                    <a:stretch>
+                      <a:fillRect/>
+                    </a:stretch>
+                  </pic:blipFill>
+                  <pic:spPr bwMode="auto">
+                    <a:xfrm>
+                      <a:off x="0" y="0"/>
+                      <a:ext cx="5274310" cy="2877820"/>
+                    </a:xfrm>
+                    <a:prstGeom prst="rect">
+                      <a:avLst/>
+                    </a:prstGeom>
+                    <a:noFill/>
+                    <a:ln>
+                      <a:noFill/>
+                    </a:ln>
+                  </pic:spPr>
+                </pic:pic>
+              </a:graphicData>
+            </a:graphic>
+          </wp:inline>
+        </w:drawing>
+      </w:r>
+    </w:p>
     <w:sectPr>
       <w:pgSz w:w="11906" w:h="16838" w:code="9"/>
       <w:pgMar w:top="1440" w:right="1440" w:bottom="1440" w:left="2160" w:header="720" w:footer="720" w:gutter="0"/>

</xml_diff>